<commit_message>
added spec to course work
</commit_message>
<xml_diff>
--- a/coursework.docx
+++ b/coursework.docx
@@ -4,10 +4,66 @@
   <w:body>
     <w:p>
       <w:r>
-        <w:t>3.</w:t>
+        <w:t>Information -Society and Security</w:t>
+      </w:r>
+      <w:r>
+        <w:tab/>
+      </w:r>
+      <w:r>
+        <w:tab/>
+        <w:t>40161070</w:t>
+      </w:r>
+      <w:r>
+        <w:tab/>
+      </w:r>
+      <w:r>
+        <w:tab/>
+      </w:r>
+      <w:r>
+        <w:tab/>
+        <w:t xml:space="preserve">Adam </w:t>
+      </w:r>
+      <w:proofErr w:type="spellStart"/>
+      <w:r>
+        <w:t>Blance</w:t>
+      </w:r>
+      <w:proofErr w:type="spellEnd"/>
+      <w:r>
+        <w:tab/>
+      </w:r>
+      <w:r>
+        <w:tab/>
+      </w:r>
+      <w:r>
+        <w:tab/>
+      </w:r>
+      <w:r>
+        <w:tab/>
+      </w:r>
+      <w:r>
+        <w:tab/>
+      </w:r>
+    </w:p>
+    <w:p>
+      <w:r>
+        <w:t>1. Robot</w:t>
       </w:r>
       <w:bookmarkStart w:id="0" w:name="_GoBack"/>
       <w:bookmarkEnd w:id="0"/>
+      <w:r>
+        <w:t xml:space="preserve"> designs</w:t>
+      </w:r>
+      <w:r>
+        <w:t xml:space="preserve"> </w:t>
+      </w:r>
+      <w:r>
+        <w:t xml:space="preserve"> </w:t>
+      </w:r>
+    </w:p>
+    <w:p>
+      <w:r>
+        <w:t>3.</w:t>
+      </w:r>
     </w:p>
     <w:p>
       <w:r>

</xml_diff>

<commit_message>
added nire to the threat context
</commit_message>
<xml_diff>
--- a/coursework.docx
+++ b/coursework.docx
@@ -45,30 +45,528 @@
       </w:r>
     </w:p>
     <w:p>
-      <w:r>
-        <w:t>1. Robot</w:t>
+      <w:proofErr w:type="gramStart"/>
+      <w:r>
+        <w:t>1.</w:t>
+      </w:r>
+      <w:r>
+        <w:t>Threat</w:t>
+      </w:r>
+      <w:proofErr w:type="gramEnd"/>
+      <w:r>
+        <w:t xml:space="preserve"> Context</w:t>
+      </w:r>
+    </w:p>
+    <w:p>
+      <w:r>
+        <w:t>1.1 Introduction</w:t>
+      </w:r>
+    </w:p>
+    <w:p>
+      <w:r>
+        <w:t xml:space="preserve"> </w:t>
+      </w:r>
+      <w:r>
+        <w:t>Agri-Marine Robotics (AMR) is a privately-owned technology and manufacturing firm</w:t>
+      </w:r>
+      <w:r>
+        <w:t xml:space="preserve"> that specializes in</w:t>
+      </w:r>
+      <w:r>
+        <w:t xml:space="preserve"> autonomous agricultural and underwater robots</w:t>
+      </w:r>
+      <w:r>
+        <w:t xml:space="preserve">. As it is the market leader it must consider security at all levels, therefore an attack and defence model will be created to protect the firm. Both of the models follow the Cyber Kill Chain, this was created to help company’s like </w:t>
+      </w:r>
+      <w:proofErr w:type="gramStart"/>
+      <w:r>
+        <w:t>AMR  to</w:t>
+      </w:r>
+      <w:proofErr w:type="gramEnd"/>
+      <w:r>
+        <w:t xml:space="preserve"> think like an threat to the itself in order to protect the </w:t>
+      </w:r>
+      <w:proofErr w:type="spellStart"/>
+      <w:r>
+        <w:t>orgranisation</w:t>
+      </w:r>
+      <w:proofErr w:type="spellEnd"/>
+      <w:r>
+        <w:t>.</w:t>
+      </w:r>
+    </w:p>
+    <w:p>
+      <w:pPr>
+        <w:pStyle w:val="ListParagraph"/>
+        <w:numPr>
+          <w:ilvl w:val="2"/>
+          <w:numId w:val="1"/>
+        </w:numPr>
+      </w:pPr>
+      <w:r>
+        <w:t xml:space="preserve">Scenario </w:t>
+      </w:r>
+    </w:p>
+    <w:p>
+      <w:pPr>
+        <w:pStyle w:val="ListParagraph"/>
+      </w:pPr>
+    </w:p>
+    <w:p>
+      <w:pPr>
+        <w:pStyle w:val="ListParagraph"/>
+        <w:numPr>
+          <w:ilvl w:val="2"/>
+          <w:numId w:val="1"/>
+        </w:numPr>
+      </w:pPr>
+      <w:r>
+        <w:t>Threats</w:t>
+      </w:r>
+    </w:p>
+    <w:p>
+      <w:pPr>
+        <w:pStyle w:val="ListParagraph"/>
+        <w:ind w:left="1440" w:firstLine="720"/>
+      </w:pPr>
+      <w:r>
+        <w:t xml:space="preserve">Information </w:t>
+      </w:r>
+      <w:r>
+        <w:t>Assets</w:t>
+      </w:r>
+      <w:r>
+        <w:t xml:space="preserve"> in </w:t>
+      </w:r>
+      <w:r>
+        <w:t>Agri-Marine Robotics</w:t>
+      </w:r>
+    </w:p>
+    <w:tbl>
+      <w:tblPr>
+        <w:tblStyle w:val="TableGrid"/>
+        <w:tblW w:w="8952" w:type="dxa"/>
+        <w:tblInd w:w="-5" w:type="dxa"/>
+        <w:tblLook w:val="04A0" w:firstRow="1" w:lastRow="0" w:firstColumn="1" w:lastColumn="0" w:noHBand="0" w:noVBand="1"/>
+      </w:tblPr>
+      <w:tblGrid>
+        <w:gridCol w:w="2238"/>
+        <w:gridCol w:w="2238"/>
+        <w:gridCol w:w="2238"/>
+        <w:gridCol w:w="2238"/>
+      </w:tblGrid>
+      <w:tr>
+        <w:trPr>
+          <w:trHeight w:val="251"/>
+        </w:trPr>
+        <w:tc>
+          <w:tcPr>
+            <w:tcW w:w="2238" w:type="dxa"/>
+          </w:tcPr>
+          <w:p>
+            <w:pPr>
+              <w:pStyle w:val="ListParagraph"/>
+              <w:ind w:left="0"/>
+            </w:pPr>
+            <w:r>
+              <w:t>Asset</w:t>
+            </w:r>
+          </w:p>
+        </w:tc>
+        <w:tc>
+          <w:tcPr>
+            <w:tcW w:w="2238" w:type="dxa"/>
+          </w:tcPr>
+          <w:p>
+            <w:pPr>
+              <w:pStyle w:val="ListParagraph"/>
+              <w:ind w:left="0"/>
+            </w:pPr>
+            <w:r>
+              <w:t xml:space="preserve">Vulnerabilities </w:t>
+            </w:r>
+          </w:p>
+        </w:tc>
+        <w:tc>
+          <w:tcPr>
+            <w:tcW w:w="2238" w:type="dxa"/>
+          </w:tcPr>
+          <w:p>
+            <w:pPr>
+              <w:pStyle w:val="ListParagraph"/>
+              <w:ind w:left="0"/>
+            </w:pPr>
+            <w:r>
+              <w:t>C, I or A?</w:t>
+            </w:r>
+          </w:p>
+        </w:tc>
+        <w:tc>
+          <w:tcPr>
+            <w:tcW w:w="2238" w:type="dxa"/>
+          </w:tcPr>
+          <w:p>
+            <w:pPr>
+              <w:pStyle w:val="ListParagraph"/>
+              <w:ind w:left="0"/>
+            </w:pPr>
+            <w:r>
+              <w:t>Reason</w:t>
+            </w:r>
+          </w:p>
+        </w:tc>
+      </w:tr>
+      <w:tr>
+        <w:trPr>
+          <w:trHeight w:val="822"/>
+        </w:trPr>
+        <w:tc>
+          <w:tcPr>
+            <w:tcW w:w="2238" w:type="dxa"/>
+          </w:tcPr>
+          <w:p>
+            <w:pPr>
+              <w:pStyle w:val="ListParagraph"/>
+              <w:ind w:left="0"/>
+            </w:pPr>
+            <w:r>
+              <w:t>Designs/ Patents of Robotics</w:t>
+            </w:r>
+          </w:p>
+        </w:tc>
+        <w:tc>
+          <w:tcPr>
+            <w:tcW w:w="2238" w:type="dxa"/>
+          </w:tcPr>
+          <w:p>
+            <w:pPr>
+              <w:pStyle w:val="ListParagraph"/>
+              <w:ind w:left="0"/>
+            </w:pPr>
+          </w:p>
+        </w:tc>
+        <w:tc>
+          <w:tcPr>
+            <w:tcW w:w="2238" w:type="dxa"/>
+          </w:tcPr>
+          <w:p>
+            <w:pPr>
+              <w:pStyle w:val="ListParagraph"/>
+              <w:ind w:left="0"/>
+            </w:pPr>
+            <w:r>
+              <w:t>Availability</w:t>
+            </w:r>
+          </w:p>
+        </w:tc>
+        <w:tc>
+          <w:tcPr>
+            <w:tcW w:w="2238" w:type="dxa"/>
+          </w:tcPr>
+          <w:p>
+            <w:pPr>
+              <w:pStyle w:val="ListParagraph"/>
+              <w:ind w:left="0"/>
+            </w:pPr>
+          </w:p>
+        </w:tc>
+      </w:tr>
+      <w:tr>
+        <w:trPr>
+          <w:trHeight w:val="1587"/>
+        </w:trPr>
+        <w:tc>
+          <w:tcPr>
+            <w:tcW w:w="2238" w:type="dxa"/>
+          </w:tcPr>
+          <w:p>
+            <w:pPr>
+              <w:pStyle w:val="ListParagraph"/>
+              <w:ind w:left="0"/>
+            </w:pPr>
+          </w:p>
+        </w:tc>
+        <w:tc>
+          <w:tcPr>
+            <w:tcW w:w="2238" w:type="dxa"/>
+          </w:tcPr>
+          <w:p>
+            <w:pPr>
+              <w:pStyle w:val="ListParagraph"/>
+              <w:ind w:left="0"/>
+            </w:pPr>
+          </w:p>
+        </w:tc>
+        <w:tc>
+          <w:tcPr>
+            <w:tcW w:w="2238" w:type="dxa"/>
+          </w:tcPr>
+          <w:p>
+            <w:pPr>
+              <w:pStyle w:val="ListParagraph"/>
+              <w:ind w:left="0"/>
+            </w:pPr>
+          </w:p>
+        </w:tc>
+        <w:tc>
+          <w:tcPr>
+            <w:tcW w:w="2238" w:type="dxa"/>
+          </w:tcPr>
+          <w:p>
+            <w:pPr>
+              <w:pStyle w:val="ListParagraph"/>
+              <w:ind w:left="0"/>
+            </w:pPr>
+          </w:p>
+        </w:tc>
+      </w:tr>
+      <w:tr>
+        <w:trPr>
+          <w:trHeight w:val="1499"/>
+        </w:trPr>
+        <w:tc>
+          <w:tcPr>
+            <w:tcW w:w="2238" w:type="dxa"/>
+          </w:tcPr>
+          <w:p>
+            <w:pPr>
+              <w:pStyle w:val="ListParagraph"/>
+              <w:ind w:left="0"/>
+            </w:pPr>
+          </w:p>
+        </w:tc>
+        <w:tc>
+          <w:tcPr>
+            <w:tcW w:w="2238" w:type="dxa"/>
+          </w:tcPr>
+          <w:p>
+            <w:pPr>
+              <w:pStyle w:val="ListParagraph"/>
+              <w:ind w:left="0"/>
+            </w:pPr>
+          </w:p>
+        </w:tc>
+        <w:tc>
+          <w:tcPr>
+            <w:tcW w:w="2238" w:type="dxa"/>
+          </w:tcPr>
+          <w:p>
+            <w:pPr>
+              <w:pStyle w:val="ListParagraph"/>
+              <w:ind w:left="0"/>
+            </w:pPr>
+          </w:p>
+        </w:tc>
+        <w:tc>
+          <w:tcPr>
+            <w:tcW w:w="2238" w:type="dxa"/>
+          </w:tcPr>
+          <w:p>
+            <w:pPr>
+              <w:pStyle w:val="ListParagraph"/>
+              <w:ind w:left="0"/>
+            </w:pPr>
+          </w:p>
+        </w:tc>
+      </w:tr>
+      <w:tr>
+        <w:trPr>
+          <w:trHeight w:val="1587"/>
+        </w:trPr>
+        <w:tc>
+          <w:tcPr>
+            <w:tcW w:w="2238" w:type="dxa"/>
+          </w:tcPr>
+          <w:p>
+            <w:pPr>
+              <w:pStyle w:val="ListParagraph"/>
+              <w:ind w:left="0"/>
+            </w:pPr>
+          </w:p>
+        </w:tc>
+        <w:tc>
+          <w:tcPr>
+            <w:tcW w:w="2238" w:type="dxa"/>
+          </w:tcPr>
+          <w:p>
+            <w:pPr>
+              <w:pStyle w:val="ListParagraph"/>
+              <w:ind w:left="0"/>
+            </w:pPr>
+          </w:p>
+        </w:tc>
+        <w:tc>
+          <w:tcPr>
+            <w:tcW w:w="2238" w:type="dxa"/>
+          </w:tcPr>
+          <w:p>
+            <w:pPr>
+              <w:pStyle w:val="ListParagraph"/>
+              <w:ind w:left="0"/>
+            </w:pPr>
+          </w:p>
+        </w:tc>
+        <w:tc>
+          <w:tcPr>
+            <w:tcW w:w="2238" w:type="dxa"/>
+          </w:tcPr>
+          <w:p>
+            <w:pPr>
+              <w:pStyle w:val="ListParagraph"/>
+              <w:ind w:left="0"/>
+            </w:pPr>
+          </w:p>
+        </w:tc>
+      </w:tr>
+      <w:tr>
+        <w:trPr>
+          <w:trHeight w:val="1499"/>
+        </w:trPr>
+        <w:tc>
+          <w:tcPr>
+            <w:tcW w:w="2238" w:type="dxa"/>
+          </w:tcPr>
+          <w:p>
+            <w:pPr>
+              <w:pStyle w:val="ListParagraph"/>
+              <w:ind w:left="0"/>
+            </w:pPr>
+          </w:p>
+        </w:tc>
+        <w:tc>
+          <w:tcPr>
+            <w:tcW w:w="2238" w:type="dxa"/>
+          </w:tcPr>
+          <w:p>
+            <w:pPr>
+              <w:pStyle w:val="ListParagraph"/>
+              <w:ind w:left="0"/>
+            </w:pPr>
+          </w:p>
+        </w:tc>
+        <w:tc>
+          <w:tcPr>
+            <w:tcW w:w="2238" w:type="dxa"/>
+          </w:tcPr>
+          <w:p>
+            <w:pPr>
+              <w:pStyle w:val="ListParagraph"/>
+              <w:ind w:left="0"/>
+            </w:pPr>
+          </w:p>
+        </w:tc>
+        <w:tc>
+          <w:tcPr>
+            <w:tcW w:w="2238" w:type="dxa"/>
+          </w:tcPr>
+          <w:p>
+            <w:pPr>
+              <w:pStyle w:val="ListParagraph"/>
+              <w:ind w:left="0"/>
+            </w:pPr>
+          </w:p>
+        </w:tc>
+      </w:tr>
+      <w:tr>
+        <w:trPr>
+          <w:trHeight w:val="1587"/>
+        </w:trPr>
+        <w:tc>
+          <w:tcPr>
+            <w:tcW w:w="2238" w:type="dxa"/>
+          </w:tcPr>
+          <w:p>
+            <w:pPr>
+              <w:pStyle w:val="ListParagraph"/>
+              <w:ind w:left="0"/>
+            </w:pPr>
+          </w:p>
+        </w:tc>
+        <w:tc>
+          <w:tcPr>
+            <w:tcW w:w="2238" w:type="dxa"/>
+          </w:tcPr>
+          <w:p>
+            <w:pPr>
+              <w:pStyle w:val="ListParagraph"/>
+              <w:ind w:left="0"/>
+            </w:pPr>
+          </w:p>
+        </w:tc>
+        <w:tc>
+          <w:tcPr>
+            <w:tcW w:w="2238" w:type="dxa"/>
+          </w:tcPr>
+          <w:p>
+            <w:pPr>
+              <w:pStyle w:val="ListParagraph"/>
+              <w:ind w:left="0"/>
+            </w:pPr>
+          </w:p>
+        </w:tc>
+        <w:tc>
+          <w:tcPr>
+            <w:tcW w:w="2238" w:type="dxa"/>
+          </w:tcPr>
+          <w:p>
+            <w:pPr>
+              <w:pStyle w:val="ListParagraph"/>
+              <w:ind w:left="0"/>
+            </w:pPr>
+          </w:p>
+        </w:tc>
+      </w:tr>
+    </w:tbl>
+    <w:p>
+      <w:pPr>
+        <w:pStyle w:val="ListParagraph"/>
+      </w:pPr>
+    </w:p>
+    <w:p>
+      <w:r>
+        <w:lastRenderedPageBreak/>
+        <w:t xml:space="preserve"> </w:t>
+      </w:r>
+    </w:p>
+    <w:p/>
+    <w:p>
+      <w:r>
+        <w:t>Robot</w:t>
+      </w:r>
+      <w:r>
+        <w:t xml:space="preserve"> designs</w:t>
+      </w:r>
+      <w:r>
+        <w:t xml:space="preserve"> </w:t>
+      </w:r>
+      <w:r>
+        <w:t xml:space="preserve"> </w:t>
+      </w:r>
+    </w:p>
+    <w:p>
+      <w:r>
+        <w:t>3.</w:t>
+      </w:r>
+    </w:p>
+    <w:p>
+      <w:proofErr w:type="gramStart"/>
+      <w:r>
+        <w:t>4.</w:t>
+      </w:r>
+      <w:r>
+        <w:t>Evaluation</w:t>
+      </w:r>
+      <w:proofErr w:type="gramEnd"/>
+      <w:r>
+        <w:t xml:space="preserve"> </w:t>
+      </w:r>
+    </w:p>
+    <w:p>
+      <w:r>
+        <w:t xml:space="preserve">During </w:t>
       </w:r>
       <w:bookmarkStart w:id="0" w:name="_GoBack"/>
       <w:bookmarkEnd w:id="0"/>
-      <w:r>
-        <w:t xml:space="preserve"> designs</w:t>
-      </w:r>
-      <w:r>
-        <w:t xml:space="preserve"> </w:t>
-      </w:r>
-      <w:r>
-        <w:t xml:space="preserve"> </w:t>
-      </w:r>
-    </w:p>
-    <w:p>
-      <w:r>
-        <w:t>3.</w:t>
-      </w:r>
-    </w:p>
-    <w:p>
-      <w:r>
-        <w:t>4.</w:t>
-      </w:r>
     </w:p>
     <w:sectPr>
       <w:pgSz w:w="11906" w:h="16838"/>
@@ -78,6 +576,127 @@
     </w:sectPr>
   </w:body>
 </w:document>
+</file>
+
+<file path=word/numbering.xml><?xml version="1.0" encoding="utf-8"?>
+<w:numbering xmlns:wpc="http://schemas.microsoft.com/office/word/2010/wordprocessingCanvas" xmlns:cx="http://schemas.microsoft.com/office/drawing/2014/chartex" xmlns:cx1="http://schemas.microsoft.com/office/drawing/2015/9/8/chartex" xmlns:mc="http://schemas.openxmlformats.org/markup-compatibility/2006" xmlns:o="urn:schemas-microsoft-com:office:office" xmlns:r="http://schemas.openxmlformats.org/officeDocument/2006/relationships" xmlns:m="http://schemas.openxmlformats.org/officeDocument/2006/math" xmlns:v="urn:schemas-microsoft-com:vml" xmlns:wp14="http://schemas.microsoft.com/office/word/2010/wordprocessingDrawing" xmlns:wp="http://schemas.openxmlformats.org/drawingml/2006/wordprocessingDrawing" xmlns:w10="urn:schemas-microsoft-com:office:word" xmlns:w="http://schemas.openxmlformats.org/wordprocessingml/2006/main" xmlns:w14="http://schemas.microsoft.com/office/word/2010/wordml" xmlns:w15="http://schemas.microsoft.com/office/word/2012/wordml" xmlns:w16se="http://schemas.microsoft.com/office/word/2015/wordml/symex" xmlns:wpg="http://schemas.microsoft.com/office/word/2010/wordprocessingGroup" xmlns:wpi="http://schemas.microsoft.com/office/word/2010/wordprocessingInk" xmlns:wne="http://schemas.microsoft.com/office/word/2006/wordml" xmlns:wps="http://schemas.microsoft.com/office/word/2010/wordprocessingShape" mc:Ignorable="w14 w15 w16se wp14">
+  <w:abstractNum w:abstractNumId="0" w15:restartNumberingAfterBreak="0">
+    <w:nsid w:val="4C9D6BDB"/>
+    <w:multiLevelType w:val="multilevel"/>
+    <w:tmpl w:val="EF3A393E"/>
+    <w:lvl w:ilvl="0">
+      <w:start w:val="1"/>
+      <w:numFmt w:val="decimal"/>
+      <w:lvlText w:val="%1"/>
+      <w:lvlJc w:val="left"/>
+      <w:pPr>
+        <w:ind w:left="495" w:hanging="495"/>
+      </w:pPr>
+      <w:rPr>
+        <w:rFonts w:hint="default"/>
+      </w:rPr>
+    </w:lvl>
+    <w:lvl w:ilvl="1">
+      <w:start w:val="1"/>
+      <w:numFmt w:val="decimal"/>
+      <w:lvlText w:val="%1.%2"/>
+      <w:lvlJc w:val="left"/>
+      <w:pPr>
+        <w:ind w:left="495" w:hanging="495"/>
+      </w:pPr>
+      <w:rPr>
+        <w:rFonts w:hint="default"/>
+      </w:rPr>
+    </w:lvl>
+    <w:lvl w:ilvl="2">
+      <w:start w:val="1"/>
+      <w:numFmt w:val="decimal"/>
+      <w:lvlText w:val="%1.%2.%3"/>
+      <w:lvlJc w:val="left"/>
+      <w:pPr>
+        <w:ind w:left="720" w:hanging="720"/>
+      </w:pPr>
+      <w:rPr>
+        <w:rFonts w:hint="default"/>
+      </w:rPr>
+    </w:lvl>
+    <w:lvl w:ilvl="3">
+      <w:start w:val="1"/>
+      <w:numFmt w:val="decimal"/>
+      <w:lvlText w:val="%1.%2.%3.%4"/>
+      <w:lvlJc w:val="left"/>
+      <w:pPr>
+        <w:ind w:left="720" w:hanging="720"/>
+      </w:pPr>
+      <w:rPr>
+        <w:rFonts w:hint="default"/>
+      </w:rPr>
+    </w:lvl>
+    <w:lvl w:ilvl="4">
+      <w:start w:val="1"/>
+      <w:numFmt w:val="decimal"/>
+      <w:lvlText w:val="%1.%2.%3.%4.%5"/>
+      <w:lvlJc w:val="left"/>
+      <w:pPr>
+        <w:ind w:left="1080" w:hanging="1080"/>
+      </w:pPr>
+      <w:rPr>
+        <w:rFonts w:hint="default"/>
+      </w:rPr>
+    </w:lvl>
+    <w:lvl w:ilvl="5">
+      <w:start w:val="1"/>
+      <w:numFmt w:val="decimal"/>
+      <w:lvlText w:val="%1.%2.%3.%4.%5.%6"/>
+      <w:lvlJc w:val="left"/>
+      <w:pPr>
+        <w:ind w:left="1080" w:hanging="1080"/>
+      </w:pPr>
+      <w:rPr>
+        <w:rFonts w:hint="default"/>
+      </w:rPr>
+    </w:lvl>
+    <w:lvl w:ilvl="6">
+      <w:start w:val="1"/>
+      <w:numFmt w:val="decimal"/>
+      <w:lvlText w:val="%1.%2.%3.%4.%5.%6.%7"/>
+      <w:lvlJc w:val="left"/>
+      <w:pPr>
+        <w:ind w:left="1440" w:hanging="1440"/>
+      </w:pPr>
+      <w:rPr>
+        <w:rFonts w:hint="default"/>
+      </w:rPr>
+    </w:lvl>
+    <w:lvl w:ilvl="7">
+      <w:start w:val="1"/>
+      <w:numFmt w:val="decimal"/>
+      <w:lvlText w:val="%1.%2.%3.%4.%5.%6.%7.%8"/>
+      <w:lvlJc w:val="left"/>
+      <w:pPr>
+        <w:ind w:left="1440" w:hanging="1440"/>
+      </w:pPr>
+      <w:rPr>
+        <w:rFonts w:hint="default"/>
+      </w:rPr>
+    </w:lvl>
+    <w:lvl w:ilvl="8">
+      <w:start w:val="1"/>
+      <w:numFmt w:val="decimal"/>
+      <w:lvlText w:val="%1.%2.%3.%4.%5.%6.%7.%8.%9"/>
+      <w:lvlJc w:val="left"/>
+      <w:pPr>
+        <w:ind w:left="1440" w:hanging="1440"/>
+      </w:pPr>
+      <w:rPr>
+        <w:rFonts w:hint="default"/>
+      </w:rPr>
+    </w:lvl>
+  </w:abstractNum>
+  <w:num w:numId="1">
+    <w:abstractNumId w:val="0"/>
+  </w:num>
+</w:numbering>
 </file>
 
 <file path=word/styles.xml><?xml version="1.0" encoding="utf-8"?>
@@ -501,6 +1120,36 @@
     <w:semiHidden/>
     <w:unhideWhenUsed/>
   </w:style>
+  <w:style w:type="paragraph" w:styleId="ListParagraph">
+    <w:name w:val="List Paragraph"/>
+    <w:basedOn w:val="Normal"/>
+    <w:uiPriority w:val="34"/>
+    <w:qFormat/>
+    <w:rsid w:val="00BC2BC6"/>
+    <w:pPr>
+      <w:ind w:left="720"/>
+      <w:contextualSpacing/>
+    </w:pPr>
+  </w:style>
+  <w:style w:type="table" w:styleId="TableGrid">
+    <w:name w:val="Table Grid"/>
+    <w:basedOn w:val="TableNormal"/>
+    <w:uiPriority w:val="39"/>
+    <w:rsid w:val="00BC2BC6"/>
+    <w:pPr>
+      <w:spacing w:after="0" w:line="240" w:lineRule="auto"/>
+    </w:pPr>
+    <w:tblPr>
+      <w:tblBorders>
+        <w:top w:val="single" w:sz="4" w:space="0" w:color="auto"/>
+        <w:left w:val="single" w:sz="4" w:space="0" w:color="auto"/>
+        <w:bottom w:val="single" w:sz="4" w:space="0" w:color="auto"/>
+        <w:right w:val="single" w:sz="4" w:space="0" w:color="auto"/>
+        <w:insideH w:val="single" w:sz="4" w:space="0" w:color="auto"/>
+        <w:insideV w:val="single" w:sz="4" w:space="0" w:color="auto"/>
+      </w:tblBorders>
+    </w:tblPr>
+  </w:style>
 </w:styles>
 </file>
 

</xml_diff>